<commit_message>
correction bug time + add button 3 rangée selection
</commit_message>
<xml_diff>
--- a/POPADIUC_CLAUDIU_RAPPORT_MOBILE.docx
+++ b/POPADIUC_CLAUDIU_RAPPORT_MOBILE.docx
@@ -1,6 +1,6 @@
 
 <file path=word/document.xml><?xml version="1.0" encoding="utf-8"?>
-<w:document xmlns:wpc="http://schemas.microsoft.com/office/word/2010/wordprocessingCanvas" xmlns:cx="http://schemas.microsoft.com/office/drawing/2014/chartex" xmlns:cx1="http://schemas.microsoft.com/office/drawing/2015/9/8/chartex" xmlns:cx2="http://schemas.microsoft.com/office/drawing/2015/10/21/chartex" xmlns:cx3="http://schemas.microsoft.com/office/drawing/2016/5/9/chartex" xmlns:cx4="http://schemas.microsoft.com/office/drawing/2016/5/10/chartex" xmlns:cx5="http://schemas.microsoft.com/office/drawing/2016/5/11/chartex" xmlns:cx6="http://schemas.microsoft.com/office/drawing/2016/5/12/chartex" xmlns:cx7="http://schemas.microsoft.com/office/drawing/2016/5/13/chartex" xmlns:cx8="http://schemas.microsoft.com/office/drawing/2016/5/14/chartex" xmlns:mc="http://schemas.openxmlformats.org/markup-compatibility/2006" xmlns:aink="http://schemas.microsoft.com/office/drawing/2016/ink" xmlns:am3d="http://schemas.microsoft.com/office/drawing/2017/model3d" xmlns:o="urn:schemas-microsoft-com:office:office" xmlns:oel="http://schemas.microsoft.com/office/2019/extlst" xmlns:r="http://schemas.openxmlformats.org/officeDocument/2006/relationships" xmlns:m="http://schemas.openxmlformats.org/officeDocument/2006/math" xmlns:v="urn:schemas-microsoft-com:vml" xmlns:wp14="http://schemas.microsoft.com/office/word/2010/wordprocessingDrawing" xmlns:wp="http://schemas.openxmlformats.org/drawingml/2006/wordprocessingDrawing" xmlns:w10="urn:schemas-microsoft-com:office:word" xmlns:w="http://schemas.openxmlformats.org/wordprocessingml/2006/main" xmlns:w14="http://schemas.microsoft.com/office/word/2010/wordml" xmlns:w15="http://schemas.microsoft.com/office/word/2012/wordml" xmlns:w16cex="http://schemas.microsoft.com/office/word/2018/wordml/cex" xmlns:w16cid="http://schemas.microsoft.com/office/word/2016/wordml/cid" xmlns:w16="http://schemas.microsoft.com/office/word/2018/wordml" xmlns:w16sdtdh="http://schemas.microsoft.com/office/word/2020/wordml/sdtdatahash" xmlns:w16se="http://schemas.microsoft.com/office/word/2015/wordml/symex" xmlns:wpg="http://schemas.microsoft.com/office/word/2010/wordprocessingGroup" xmlns:wpi="http://schemas.microsoft.com/office/word/2010/wordprocessingInk" xmlns:wne="http://schemas.microsoft.com/office/word/2006/wordml" xmlns:wps="http://schemas.microsoft.com/office/word/2010/wordprocessingShape" mc:Ignorable="w14 w15 w16se w16cid w16 w16cex w16sdtdh wp14">
+<w:document xmlns:wpc="http://schemas.microsoft.com/office/word/2010/wordprocessingCanvas" xmlns:cx="http://schemas.microsoft.com/office/drawing/2014/chartex" xmlns:cx1="http://schemas.microsoft.com/office/drawing/2015/9/8/chartex" xmlns:cx2="http://schemas.microsoft.com/office/drawing/2015/10/21/chartex" xmlns:cx3="http://schemas.microsoft.com/office/drawing/2016/5/9/chartex" xmlns:cx4="http://schemas.microsoft.com/office/drawing/2016/5/10/chartex" xmlns:cx5="http://schemas.microsoft.com/office/drawing/2016/5/11/chartex" xmlns:cx6="http://schemas.microsoft.com/office/drawing/2016/5/12/chartex" xmlns:cx7="http://schemas.microsoft.com/office/drawing/2016/5/13/chartex" xmlns:cx8="http://schemas.microsoft.com/office/drawing/2016/5/14/chartex" xmlns:mc="http://schemas.openxmlformats.org/markup-compatibility/2006" xmlns:aink="http://schemas.microsoft.com/office/drawing/2016/ink" xmlns:am3d="http://schemas.microsoft.com/office/drawing/2017/model3d" xmlns:o="urn:schemas-microsoft-com:office:office" xmlns:oel="http://schemas.microsoft.com/office/2019/extlst" xmlns:r="http://schemas.openxmlformats.org/officeDocument/2006/relationships" xmlns:m="http://schemas.openxmlformats.org/officeDocument/2006/math" xmlns:v="urn:schemas-microsoft-com:vml" xmlns:wp14="http://schemas.microsoft.com/office/word/2010/wordprocessingDrawing" xmlns:wp="http://schemas.openxmlformats.org/drawingml/2006/wordprocessingDrawing" xmlns:w10="urn:schemas-microsoft-com:office:word" xmlns:w="http://schemas.openxmlformats.org/wordprocessingml/2006/main" xmlns:w14="http://schemas.microsoft.com/office/word/2010/wordml" xmlns:w15="http://schemas.microsoft.com/office/word/2012/wordml" xmlns:w16cex="http://schemas.microsoft.com/office/word/2018/wordml/cex" xmlns:w16cid="http://schemas.microsoft.com/office/word/2016/wordml/cid" xmlns:w16="http://schemas.microsoft.com/office/word/2018/wordml" xmlns:w16du="http://schemas.microsoft.com/office/word/2023/wordml/word16du" xmlns:w16sdtdh="http://schemas.microsoft.com/office/word/2020/wordml/sdtdatahash" xmlns:w16se="http://schemas.microsoft.com/office/word/2015/wordml/symex" xmlns:wpg="http://schemas.microsoft.com/office/word/2010/wordprocessingGroup" xmlns:wpi="http://schemas.microsoft.com/office/word/2010/wordprocessingInk" xmlns:wne="http://schemas.microsoft.com/office/word/2006/wordml" xmlns:wps="http://schemas.microsoft.com/office/word/2010/wordprocessingShape" mc:Ignorable="w14 w15 w16se w16cid w16 w16cex w16sdtdh wp14">
   <w:body>
     <w:p>
       <w:pPr>
@@ -137,6 +137,7 @@
       </w:pPr>
       <w:r>
         <w:rPr>
+          <w:noProof/>
           <w:u w:val="single"/>
         </w:rPr>
         <w:drawing>
@@ -287,23 +288,7 @@
           <w:sz w:val="28"/>
           <w:szCs w:val="28"/>
         </w:rPr>
-        <w:t xml:space="preserve">Monsieur </w:t>
-      </w:r>
-      <w:proofErr w:type="spellStart"/>
-      <w:r>
-        <w:rPr>
-          <w:sz w:val="28"/>
-          <w:szCs w:val="28"/>
-        </w:rPr>
-        <w:t>Riggio</w:t>
-      </w:r>
-      <w:proofErr w:type="spellEnd"/>
-      <w:r>
-        <w:rPr>
-          <w:sz w:val="28"/>
-          <w:szCs w:val="28"/>
-        </w:rPr>
-        <w:t>, Jonathan</w:t>
+        <w:t>Monsieur Riggio, Jonathan</w:t>
       </w:r>
       <w:r>
         <w:rPr>
@@ -984,138 +969,58 @@
           <w:sz w:val="28"/>
           <w:szCs w:val="28"/>
         </w:rPr>
-        <w:t>Dans le cadre du cours de M</w:t>
+        <w:t>Dans le cadre du cours de Mobile, il nous a été demandé de réaliser une application mobile qui sera développée uniquement sur Android Studio en utilisant le langage Java. Pour ma part, j'ai réalisé une application de gestion des matchs de football destiné aux arbitres, comprenant un historique des matchs ainsi que les profils des joueurs.</w:t>
       </w:r>
-      <w:r>
+    </w:p>
+    <w:p>
+      <w:pPr>
         <w:rPr>
           <w:rStyle w:val="fontstyle01"/>
           <w:sz w:val="28"/>
           <w:szCs w:val="28"/>
         </w:rPr>
-        <w:t>obile</w:t>
-      </w:r>
+      </w:pPr>
       <w:r>
         <w:rPr>
           <w:rStyle w:val="fontstyle01"/>
           <w:sz w:val="28"/>
           <w:szCs w:val="28"/>
         </w:rPr>
-        <w:t>, il nous a été demandé de réaliser une application mobile qui sera développée uniquement sur Android Studio en utilisant le langage Java.</w:t>
+        <w:t>Dans ce rapport, je vais commencer par une description des technologies utilisées ainsi que mes motivations. Ensuite, je rentrerai dans le vif du sujet en expliquant les fonctionnalités de mon projet, ainsi que tout ce qui a été implémenté d'un point de vue à la fois fonctionnel et technique, en mettant en avant les défis techniques et les solutions apportées. Les points d'intérêt concernant la structure de mon implémentation seront ensuite présentés sous forme de diagramme.</w:t>
       </w:r>
-      <w:r>
+    </w:p>
+    <w:p>
+      <w:pPr>
         <w:rPr>
           <w:rStyle w:val="fontstyle01"/>
           <w:sz w:val="28"/>
           <w:szCs w:val="28"/>
         </w:rPr>
-        <w:t xml:space="preserve"> </w:t>
-      </w:r>
+      </w:pPr>
       <w:r>
         <w:rPr>
           <w:rStyle w:val="fontstyle01"/>
           <w:sz w:val="28"/>
           <w:szCs w:val="28"/>
         </w:rPr>
-        <w:t xml:space="preserve">Pour ma part, j'ai réalisé une application de gestion des matchs de </w:t>
+        <w:t>Pour donner suite à cela, il y aura une section UI/UX qui détaillera les points d'attention apportés à l'UI/UX, ainsi que la façon dont les besoins et les préférences des utilisateurs ont été pris en compte.</w:t>
       </w:r>
-      <w:r>
+    </w:p>
+    <w:p>
+      <w:pPr>
         <w:rPr>
           <w:rStyle w:val="fontstyle01"/>
           <w:sz w:val="28"/>
           <w:szCs w:val="28"/>
         </w:rPr>
-        <w:t>football destiné</w:t>
-      </w:r>
+      </w:pPr>
       <w:r>
         <w:rPr>
           <w:rStyle w:val="fontstyle01"/>
           <w:sz w:val="28"/>
           <w:szCs w:val="28"/>
         </w:rPr>
-        <w:t xml:space="preserve"> aux arbitres, comprenant un historique des matchs ainsi que les profils des joueurs.</w:t>
-      </w:r>
-    </w:p>
-    <w:p>
-      <w:pPr>
-        <w:rPr>
-          <w:rStyle w:val="fontstyle01"/>
-          <w:sz w:val="28"/>
-          <w:szCs w:val="28"/>
-        </w:rPr>
-      </w:pPr>
-      <w:r>
-        <w:rPr>
-          <w:rStyle w:val="fontstyle01"/>
-          <w:sz w:val="28"/>
-          <w:szCs w:val="28"/>
-        </w:rPr>
-        <w:t>Dans ce rapport, je vais commencer par une description des technologies utilisées ainsi que mes motivations. Ensuite, je rentrerai dans le vif du sujet en expliquant les fonctionnalités de mon projet, ainsi que tout ce qui a été implémenté d'un point de vue à la fois fonctionnel et technique, en mettant en avant les défis techniques et les solutions apportées. Les points d'intérêt concernant la structure de mon implémentation seront ensuite présentés sous forme de diagramme.</w:t>
-      </w:r>
-    </w:p>
-    <w:p>
-      <w:pPr>
-        <w:rPr>
-          <w:rStyle w:val="fontstyle01"/>
-          <w:sz w:val="28"/>
-          <w:szCs w:val="28"/>
-        </w:rPr>
-      </w:pPr>
-      <w:r>
-        <w:rPr>
-          <w:rStyle w:val="fontstyle01"/>
-          <w:sz w:val="28"/>
-          <w:szCs w:val="28"/>
-        </w:rPr>
-        <w:t>Pour donner suite à cela, il y aura une section UI/UX qui détaillera les points d'attention apportés à l'UI/UX, ainsi que la façon dont les besoins et les préférences des utilisateurs ont été pris en compte.</w:t>
-      </w:r>
-    </w:p>
-    <w:p>
-      <w:pPr>
-        <w:rPr>
-          <w:rStyle w:val="fontstyle01"/>
-          <w:sz w:val="28"/>
-          <w:szCs w:val="28"/>
-        </w:rPr>
-      </w:pPr>
-      <w:r>
-        <w:rPr>
-          <w:rStyle w:val="fontstyle01"/>
-          <w:sz w:val="28"/>
-          <w:szCs w:val="28"/>
-        </w:rPr>
-        <w:t xml:space="preserve">Je continuerai mon rapport avec les limites de mon application et je répondrai à des questions telles que dans quels cas d'utilisation mon application pourrait ne pas fonctionner comme prévu ? Y a-t-il des aspects techniques non traités ? Si </w:t>
-      </w:r>
-      <w:r>
-        <w:rPr>
-          <w:rStyle w:val="fontstyle01"/>
-          <w:sz w:val="28"/>
-          <w:szCs w:val="28"/>
-        </w:rPr>
-        <w:t xml:space="preserve">j’avais </w:t>
-      </w:r>
-      <w:r>
-        <w:rPr>
-          <w:rStyle w:val="fontstyle01"/>
-          <w:sz w:val="28"/>
-          <w:szCs w:val="28"/>
-        </w:rPr>
-        <w:t>plus de temps pour le projet, qu'aur</w:t>
-      </w:r>
-      <w:r>
-        <w:rPr>
-          <w:rStyle w:val="fontstyle01"/>
-          <w:sz w:val="28"/>
-          <w:szCs w:val="28"/>
-        </w:rPr>
-        <w:t>ais-je</w:t>
-      </w:r>
-      <w:r>
-        <w:rPr>
-          <w:rStyle w:val="fontstyle01"/>
-          <w:sz w:val="28"/>
-          <w:szCs w:val="28"/>
-        </w:rPr>
-        <w:t xml:space="preserve"> amélioré ?</w:t>
+        <w:t>Je continuerai mon rapport avec les limites de mon application et je répondrai à des questions telles que dans quels cas d'utilisation mon application pourrait ne pas fonctionner comme prévu ? Y a-t-il des aspects techniques non traités ? Si j’avais plus de temps pour le projet, qu'aurais-je amélioré ?</w:t>
       </w:r>
     </w:p>
     <w:p>
@@ -1200,25 +1105,7 @@
           <w:sz w:val="28"/>
           <w:szCs w:val="28"/>
         </w:rPr>
-        <w:t xml:space="preserve">Pour réaliser ce projet, j'ai utilisé exclusivement Android Studio comme environnement de travail. Android Studio est un environnement de développement intégré (IDE) utilisé pour créer des applications mobiles pour la plate-forme Android. Les langages de programmation possibles sont Java et </w:t>
-      </w:r>
-      <w:proofErr w:type="spellStart"/>
-      <w:r>
-        <w:rPr>
-          <w:rStyle w:val="fontstyle01"/>
-          <w:sz w:val="28"/>
-          <w:szCs w:val="28"/>
-        </w:rPr>
-        <w:t>Kotlin</w:t>
-      </w:r>
-      <w:proofErr w:type="spellEnd"/>
-      <w:r>
-        <w:rPr>
-          <w:rStyle w:val="fontstyle01"/>
-          <w:sz w:val="28"/>
-          <w:szCs w:val="28"/>
-        </w:rPr>
-        <w:t>. Android Studio est largement utilisé par les développeurs du monde entier pour créer des applications mobiles pour la plate-forme Android, qui est la plate-forme mobile la plus utilisée au monde.</w:t>
+        <w:t>Pour réaliser ce projet, j'ai utilisé exclusivement Android Studio comme environnement de travail. Android Studio est un environnement de développement intégré (IDE) utilisé pour créer des applications mobiles pour la plate-forme Android. Les langages de programmation possibles sont Java et Kotlin. Android Studio est largement utilisé par les développeurs du monde entier pour créer des applications mobiles pour la plate-forme Android, qui est la plate-forme mobile la plus utilisée au monde.</w:t>
       </w:r>
     </w:p>
     <w:p>
@@ -1387,13 +1274,6 @@
     </w:p>
     <w:p>
       <w:pPr>
-        <w:pStyle w:val="Corpsdetexte"/>
-        <w:spacing w:before="160" w:line="259" w:lineRule="auto"/>
-        <w:ind w:right="112"/>
-      </w:pPr>
-    </w:p>
-    <w:p>
-      <w:pPr>
         <w:pStyle w:val="Titre1"/>
         <w:jc w:val="center"/>
         <w:rPr>
@@ -1417,26 +1297,10 @@
           <w:szCs w:val="48"/>
           <w:lang w:val="fr-FR"/>
         </w:rPr>
+        <w:lastRenderedPageBreak/>
         <w:t>Analyse</w:t>
       </w:r>
       <w:bookmarkEnd w:id="4"/>
-    </w:p>
-    <w:p>
-      <w:pPr>
-        <w:rPr>
-          <w:sz w:val="24"/>
-          <w:szCs w:val="24"/>
-          <w:lang w:val="fr-FR"/>
-        </w:rPr>
-      </w:pPr>
-      <w:r>
-        <w:rPr>
-          <w:sz w:val="24"/>
-          <w:szCs w:val="24"/>
-          <w:lang w:val="fr-FR"/>
-        </w:rPr>
-        <w:br w:type="page"/>
-      </w:r>
     </w:p>
     <w:p>
       <w:pPr>
@@ -1452,7 +1316,6 @@
           <w:lang w:val="fr-FR"/>
         </w:rPr>
       </w:pPr>
-      <w:bookmarkStart w:id="5" w:name="_Toc131782079"/>
       <w:r>
         <w:rPr>
           <w:rFonts w:asciiTheme="minorHAnsi" w:hAnsiTheme="minorHAnsi" w:cstheme="minorHAnsi"/>
@@ -1463,10 +1326,86 @@
           <w:szCs w:val="48"/>
           <w:lang w:val="fr-FR"/>
         </w:rPr>
-        <w:lastRenderedPageBreak/>
-        <w:t>Limitations</w:t>
+        <w:drawing>
+          <wp:inline distT="0" distB="0" distL="0" distR="0" wp14:anchorId="7E392AE6" wp14:editId="783D1374">
+            <wp:extent cx="5760720" cy="5246370"/>
+            <wp:effectExtent l="0" t="0" r="0" b="0"/>
+            <wp:docPr id="2124738351" name="Image 1" descr="Une image contenant diagramme&#10;&#10;Description générée automatiquement"/>
+            <wp:cNvGraphicFramePr>
+              <a:graphicFrameLocks xmlns:a="http://schemas.openxmlformats.org/drawingml/2006/main" noChangeAspect="1"/>
+            </wp:cNvGraphicFramePr>
+            <a:graphic xmlns:a="http://schemas.openxmlformats.org/drawingml/2006/main">
+              <a:graphicData uri="http://schemas.openxmlformats.org/drawingml/2006/picture">
+                <pic:pic xmlns:pic="http://schemas.openxmlformats.org/drawingml/2006/picture">
+                  <pic:nvPicPr>
+                    <pic:cNvPr id="2124738351" name="Image 1" descr="Une image contenant diagramme&#10;&#10;Description générée automatiquement"/>
+                    <pic:cNvPicPr/>
+                  </pic:nvPicPr>
+                  <pic:blipFill>
+                    <a:blip r:embed="rId9"/>
+                    <a:stretch>
+                      <a:fillRect/>
+                    </a:stretch>
+                  </pic:blipFill>
+                  <pic:spPr>
+                    <a:xfrm>
+                      <a:off x="0" y="0"/>
+                      <a:ext cx="5760720" cy="5246370"/>
+                    </a:xfrm>
+                    <a:prstGeom prst="rect">
+                      <a:avLst/>
+                    </a:prstGeom>
+                  </pic:spPr>
+                </pic:pic>
+              </a:graphicData>
+            </a:graphic>
+          </wp:inline>
+        </w:drawing>
       </w:r>
+    </w:p>
+    <w:p>
+      <w:pPr>
+        <w:rPr>
+          <w:lang w:val="fr-FR"/>
+        </w:rPr>
+      </w:pPr>
       <w:r>
+        <w:rPr>
+          <w:lang w:val="fr-FR"/>
+        </w:rPr>
+        <w:t>https://lucid.app/lucidspark/08d9e82b-cc1e-4dfa-9072-0f2c53099b23/edit?invitationId=inv_90f57c65-f4d5-495a-a05d-52dd38b079d1#</w:t>
+      </w:r>
+    </w:p>
+    <w:p>
+      <w:pPr>
+        <w:rPr>
+          <w:rFonts w:eastAsiaTheme="majorEastAsia" w:cstheme="minorHAnsi"/>
+          <w:b/>
+          <w:bCs/>
+          <w:color w:val="0D0D0D" w:themeColor="text1" w:themeTint="F2"/>
+          <w:sz w:val="48"/>
+          <w:szCs w:val="48"/>
+          <w:lang w:val="fr-FR"/>
+        </w:rPr>
+      </w:pPr>
+      <w:bookmarkStart w:id="5" w:name="_Toc131782079"/>
+      <w:r>
+        <w:rPr>
+          <w:rFonts w:cstheme="minorHAnsi"/>
+          <w:b/>
+          <w:bCs/>
+          <w:color w:val="0D0D0D" w:themeColor="text1" w:themeTint="F2"/>
+          <w:sz w:val="48"/>
+          <w:szCs w:val="48"/>
+          <w:lang w:val="fr-FR"/>
+        </w:rPr>
+        <w:br w:type="page"/>
+      </w:r>
+    </w:p>
+    <w:p>
+      <w:pPr>
+        <w:pStyle w:val="Titre1"/>
+        <w:jc w:val="center"/>
         <w:rPr>
           <w:rFonts w:asciiTheme="minorHAnsi" w:hAnsiTheme="minorHAnsi" w:cstheme="minorHAnsi"/>
           <w:b/>
@@ -1476,33 +1415,8 @@
           <w:szCs w:val="48"/>
           <w:lang w:val="fr-FR"/>
         </w:rPr>
-        <w:t xml:space="preserve"> et développement futur</w:t>
-      </w:r>
-      <w:bookmarkEnd w:id="5"/>
-    </w:p>
-    <w:p>
-      <w:pPr>
-        <w:pStyle w:val="Sansinterligne"/>
-        <w:jc w:val="both"/>
-        <w:rPr>
-          <w:sz w:val="24"/>
-          <w:szCs w:val="24"/>
-          <w:lang w:val="fr-FR"/>
-        </w:rPr>
       </w:pPr>
       <w:r>
-        <w:rPr>
-          <w:rFonts w:cstheme="minorHAnsi"/>
-          <w:sz w:val="24"/>
-          <w:szCs w:val="24"/>
-        </w:rPr>
-        <w:br w:type="page"/>
-      </w:r>
-    </w:p>
-    <w:p>
-      <w:pPr>
-        <w:pStyle w:val="Titre1"/>
-        <w:jc w:val="center"/>
         <w:rPr>
           <w:rFonts w:asciiTheme="minorHAnsi" w:hAnsiTheme="minorHAnsi" w:cstheme="minorHAnsi"/>
           <w:b/>
@@ -1512,8 +1426,9 @@
           <w:szCs w:val="48"/>
           <w:lang w:val="fr-FR"/>
         </w:rPr>
-      </w:pPr>
-      <w:bookmarkStart w:id="6" w:name="_Toc131782080"/>
+        <w:lastRenderedPageBreak/>
+        <w:t>Limitations</w:t>
+      </w:r>
       <w:r>
         <w:rPr>
           <w:rFonts w:asciiTheme="minorHAnsi" w:hAnsiTheme="minorHAnsi" w:cstheme="minorHAnsi"/>
@@ -1524,6 +1439,54 @@
           <w:szCs w:val="48"/>
           <w:lang w:val="fr-FR"/>
         </w:rPr>
+        <w:t xml:space="preserve"> et développement futur</w:t>
+      </w:r>
+      <w:bookmarkEnd w:id="5"/>
+    </w:p>
+    <w:p>
+      <w:pPr>
+        <w:pStyle w:val="Sansinterligne"/>
+        <w:jc w:val="both"/>
+        <w:rPr>
+          <w:sz w:val="24"/>
+          <w:szCs w:val="24"/>
+          <w:lang w:val="fr-FR"/>
+        </w:rPr>
+      </w:pPr>
+      <w:r>
+        <w:rPr>
+          <w:rFonts w:cstheme="minorHAnsi"/>
+          <w:sz w:val="24"/>
+          <w:szCs w:val="24"/>
+        </w:rPr>
+        <w:br w:type="page"/>
+      </w:r>
+    </w:p>
+    <w:p>
+      <w:pPr>
+        <w:pStyle w:val="Titre1"/>
+        <w:jc w:val="center"/>
+        <w:rPr>
+          <w:rFonts w:asciiTheme="minorHAnsi" w:hAnsiTheme="minorHAnsi" w:cstheme="minorHAnsi"/>
+          <w:b/>
+          <w:bCs/>
+          <w:color w:val="0D0D0D" w:themeColor="text1" w:themeTint="F2"/>
+          <w:sz w:val="48"/>
+          <w:szCs w:val="48"/>
+          <w:lang w:val="fr-FR"/>
+        </w:rPr>
+      </w:pPr>
+      <w:bookmarkStart w:id="6" w:name="_Toc131782080"/>
+      <w:r>
+        <w:rPr>
+          <w:rFonts w:asciiTheme="minorHAnsi" w:hAnsiTheme="minorHAnsi" w:cstheme="minorHAnsi"/>
+          <w:b/>
+          <w:bCs/>
+          <w:color w:val="0D0D0D" w:themeColor="text1" w:themeTint="F2"/>
+          <w:sz w:val="48"/>
+          <w:szCs w:val="48"/>
+          <w:lang w:val="fr-FR"/>
+        </w:rPr>
         <w:lastRenderedPageBreak/>
         <w:t>Conclusion</w:t>
       </w:r>
@@ -1543,8 +1506,8 @@
       </w:pPr>
     </w:p>
     <w:sectPr>
-      <w:headerReference w:type="default" r:id="rId9"/>
-      <w:footerReference w:type="default" r:id="rId10"/>
+      <w:headerReference w:type="default" r:id="rId10"/>
+      <w:footerReference w:type="default" r:id="rId11"/>
       <w:pgSz w:w="11906" w:h="16838"/>
       <w:pgMar w:top="1417" w:right="1417" w:bottom="1417" w:left="1417" w:header="708" w:footer="708" w:gutter="0"/>
       <w:cols w:space="708"/>
@@ -1555,7 +1518,7 @@
 </file>
 
 <file path=word/endnotes.xml><?xml version="1.0" encoding="utf-8"?>
-<w:endnotes xmlns:wpc="http://schemas.microsoft.com/office/word/2010/wordprocessingCanvas" xmlns:cx="http://schemas.microsoft.com/office/drawing/2014/chartex" xmlns:cx1="http://schemas.microsoft.com/office/drawing/2015/9/8/chartex" xmlns:cx2="http://schemas.microsoft.com/office/drawing/2015/10/21/chartex" xmlns:cx3="http://schemas.microsoft.com/office/drawing/2016/5/9/chartex" xmlns:cx4="http://schemas.microsoft.com/office/drawing/2016/5/10/chartex" xmlns:cx5="http://schemas.microsoft.com/office/drawing/2016/5/11/chartex" xmlns:cx6="http://schemas.microsoft.com/office/drawing/2016/5/12/chartex" xmlns:cx7="http://schemas.microsoft.com/office/drawing/2016/5/13/chartex" xmlns:cx8="http://schemas.microsoft.com/office/drawing/2016/5/14/chartex" xmlns:mc="http://schemas.openxmlformats.org/markup-compatibility/2006" xmlns:aink="http://schemas.microsoft.com/office/drawing/2016/ink" xmlns:am3d="http://schemas.microsoft.com/office/drawing/2017/model3d" xmlns:o="urn:schemas-microsoft-com:office:office" xmlns:oel="http://schemas.microsoft.com/office/2019/extlst" xmlns:r="http://schemas.openxmlformats.org/officeDocument/2006/relationships" xmlns:m="http://schemas.openxmlformats.org/officeDocument/2006/math" xmlns:v="urn:schemas-microsoft-com:vml" xmlns:wp14="http://schemas.microsoft.com/office/word/2010/wordprocessingDrawing" xmlns:wp="http://schemas.openxmlformats.org/drawingml/2006/wordprocessingDrawing" xmlns:w10="urn:schemas-microsoft-com:office:word" xmlns:w="http://schemas.openxmlformats.org/wordprocessingml/2006/main" xmlns:w14="http://schemas.microsoft.com/office/word/2010/wordml" xmlns:w15="http://schemas.microsoft.com/office/word/2012/wordml" xmlns:w16cex="http://schemas.microsoft.com/office/word/2018/wordml/cex" xmlns:w16cid="http://schemas.microsoft.com/office/word/2016/wordml/cid" xmlns:w16="http://schemas.microsoft.com/office/word/2018/wordml" xmlns:w16sdtdh="http://schemas.microsoft.com/office/word/2020/wordml/sdtdatahash" xmlns:w16se="http://schemas.microsoft.com/office/word/2015/wordml/symex" xmlns:wpg="http://schemas.microsoft.com/office/word/2010/wordprocessingGroup" xmlns:wpi="http://schemas.microsoft.com/office/word/2010/wordprocessingInk" xmlns:wne="http://schemas.microsoft.com/office/word/2006/wordml" xmlns:wps="http://schemas.microsoft.com/office/word/2010/wordprocessingShape" mc:Ignorable="w14 w15 w16se w16cid w16 w16cex w16sdtdh wp14">
+<w:endnotes xmlns:wpc="http://schemas.microsoft.com/office/word/2010/wordprocessingCanvas" xmlns:cx="http://schemas.microsoft.com/office/drawing/2014/chartex" xmlns:cx1="http://schemas.microsoft.com/office/drawing/2015/9/8/chartex" xmlns:cx2="http://schemas.microsoft.com/office/drawing/2015/10/21/chartex" xmlns:cx3="http://schemas.microsoft.com/office/drawing/2016/5/9/chartex" xmlns:cx4="http://schemas.microsoft.com/office/drawing/2016/5/10/chartex" xmlns:cx5="http://schemas.microsoft.com/office/drawing/2016/5/11/chartex" xmlns:cx6="http://schemas.microsoft.com/office/drawing/2016/5/12/chartex" xmlns:cx7="http://schemas.microsoft.com/office/drawing/2016/5/13/chartex" xmlns:cx8="http://schemas.microsoft.com/office/drawing/2016/5/14/chartex" xmlns:mc="http://schemas.openxmlformats.org/markup-compatibility/2006" xmlns:aink="http://schemas.microsoft.com/office/drawing/2016/ink" xmlns:am3d="http://schemas.microsoft.com/office/drawing/2017/model3d" xmlns:o="urn:schemas-microsoft-com:office:office" xmlns:oel="http://schemas.microsoft.com/office/2019/extlst" xmlns:r="http://schemas.openxmlformats.org/officeDocument/2006/relationships" xmlns:m="http://schemas.openxmlformats.org/officeDocument/2006/math" xmlns:v="urn:schemas-microsoft-com:vml" xmlns:wp14="http://schemas.microsoft.com/office/word/2010/wordprocessingDrawing" xmlns:wp="http://schemas.openxmlformats.org/drawingml/2006/wordprocessingDrawing" xmlns:w10="urn:schemas-microsoft-com:office:word" xmlns:w="http://schemas.openxmlformats.org/wordprocessingml/2006/main" xmlns:w14="http://schemas.microsoft.com/office/word/2010/wordml" xmlns:w15="http://schemas.microsoft.com/office/word/2012/wordml" xmlns:w16cex="http://schemas.microsoft.com/office/word/2018/wordml/cex" xmlns:w16cid="http://schemas.microsoft.com/office/word/2016/wordml/cid" xmlns:w16="http://schemas.microsoft.com/office/word/2018/wordml" xmlns:w16du="http://schemas.microsoft.com/office/word/2023/wordml/word16du" xmlns:w16sdtdh="http://schemas.microsoft.com/office/word/2020/wordml/sdtdatahash" xmlns:w16se="http://schemas.microsoft.com/office/word/2015/wordml/symex" xmlns:wpg="http://schemas.microsoft.com/office/word/2010/wordprocessingGroup" xmlns:wpi="http://schemas.microsoft.com/office/word/2010/wordprocessingInk" xmlns:wne="http://schemas.microsoft.com/office/word/2006/wordml" xmlns:wps="http://schemas.microsoft.com/office/word/2010/wordprocessingShape" mc:Ignorable="w14 w15 w16se w16cid w16 w16cex w16sdtdh wp14">
   <w:endnote w:type="separator" w:id="-1">
     <w:p>
       <w:pPr>
@@ -1580,7 +1543,7 @@
 </file>
 
 <file path=word/footer1.xml><?xml version="1.0" encoding="utf-8"?>
-<w:ftr xmlns:wpc="http://schemas.microsoft.com/office/word/2010/wordprocessingCanvas" xmlns:cx="http://schemas.microsoft.com/office/drawing/2014/chartex" xmlns:cx1="http://schemas.microsoft.com/office/drawing/2015/9/8/chartex" xmlns:cx2="http://schemas.microsoft.com/office/drawing/2015/10/21/chartex" xmlns:cx3="http://schemas.microsoft.com/office/drawing/2016/5/9/chartex" xmlns:cx4="http://schemas.microsoft.com/office/drawing/2016/5/10/chartex" xmlns:cx5="http://schemas.microsoft.com/office/drawing/2016/5/11/chartex" xmlns:cx6="http://schemas.microsoft.com/office/drawing/2016/5/12/chartex" xmlns:cx7="http://schemas.microsoft.com/office/drawing/2016/5/13/chartex" xmlns:cx8="http://schemas.microsoft.com/office/drawing/2016/5/14/chartex" xmlns:mc="http://schemas.openxmlformats.org/markup-compatibility/2006" xmlns:aink="http://schemas.microsoft.com/office/drawing/2016/ink" xmlns:am3d="http://schemas.microsoft.com/office/drawing/2017/model3d" xmlns:o="urn:schemas-microsoft-com:office:office" xmlns:oel="http://schemas.microsoft.com/office/2019/extlst" xmlns:r="http://schemas.openxmlformats.org/officeDocument/2006/relationships" xmlns:m="http://schemas.openxmlformats.org/officeDocument/2006/math" xmlns:v="urn:schemas-microsoft-com:vml" xmlns:wp14="http://schemas.microsoft.com/office/word/2010/wordprocessingDrawing" xmlns:wp="http://schemas.openxmlformats.org/drawingml/2006/wordprocessingDrawing" xmlns:w10="urn:schemas-microsoft-com:office:word" xmlns:w="http://schemas.openxmlformats.org/wordprocessingml/2006/main" xmlns:w14="http://schemas.microsoft.com/office/word/2010/wordml" xmlns:w15="http://schemas.microsoft.com/office/word/2012/wordml" xmlns:w16cex="http://schemas.microsoft.com/office/word/2018/wordml/cex" xmlns:w16cid="http://schemas.microsoft.com/office/word/2016/wordml/cid" xmlns:w16="http://schemas.microsoft.com/office/word/2018/wordml" xmlns:w16sdtdh="http://schemas.microsoft.com/office/word/2020/wordml/sdtdatahash" xmlns:w16se="http://schemas.microsoft.com/office/word/2015/wordml/symex" xmlns:wpg="http://schemas.microsoft.com/office/word/2010/wordprocessingGroup" xmlns:wpi="http://schemas.microsoft.com/office/word/2010/wordprocessingInk" xmlns:wne="http://schemas.microsoft.com/office/word/2006/wordml" xmlns:wps="http://schemas.microsoft.com/office/word/2010/wordprocessingShape" mc:Ignorable="w14 w15 w16se w16cid w16 w16cex w16sdtdh wp14">
+<w:ftr xmlns:wpc="http://schemas.microsoft.com/office/word/2010/wordprocessingCanvas" xmlns:cx="http://schemas.microsoft.com/office/drawing/2014/chartex" xmlns:cx1="http://schemas.microsoft.com/office/drawing/2015/9/8/chartex" xmlns:cx2="http://schemas.microsoft.com/office/drawing/2015/10/21/chartex" xmlns:cx3="http://schemas.microsoft.com/office/drawing/2016/5/9/chartex" xmlns:cx4="http://schemas.microsoft.com/office/drawing/2016/5/10/chartex" xmlns:cx5="http://schemas.microsoft.com/office/drawing/2016/5/11/chartex" xmlns:cx6="http://schemas.microsoft.com/office/drawing/2016/5/12/chartex" xmlns:cx7="http://schemas.microsoft.com/office/drawing/2016/5/13/chartex" xmlns:cx8="http://schemas.microsoft.com/office/drawing/2016/5/14/chartex" xmlns:mc="http://schemas.openxmlformats.org/markup-compatibility/2006" xmlns:aink="http://schemas.microsoft.com/office/drawing/2016/ink" xmlns:am3d="http://schemas.microsoft.com/office/drawing/2017/model3d" xmlns:o="urn:schemas-microsoft-com:office:office" xmlns:oel="http://schemas.microsoft.com/office/2019/extlst" xmlns:r="http://schemas.openxmlformats.org/officeDocument/2006/relationships" xmlns:m="http://schemas.openxmlformats.org/officeDocument/2006/math" xmlns:v="urn:schemas-microsoft-com:vml" xmlns:wp14="http://schemas.microsoft.com/office/word/2010/wordprocessingDrawing" xmlns:wp="http://schemas.openxmlformats.org/drawingml/2006/wordprocessingDrawing" xmlns:w10="urn:schemas-microsoft-com:office:word" xmlns:w="http://schemas.openxmlformats.org/wordprocessingml/2006/main" xmlns:w14="http://schemas.microsoft.com/office/word/2010/wordml" xmlns:w15="http://schemas.microsoft.com/office/word/2012/wordml" xmlns:w16cex="http://schemas.microsoft.com/office/word/2018/wordml/cex" xmlns:w16cid="http://schemas.microsoft.com/office/word/2016/wordml/cid" xmlns:w16="http://schemas.microsoft.com/office/word/2018/wordml" xmlns:w16du="http://schemas.microsoft.com/office/word/2023/wordml/word16du" xmlns:w16sdtdh="http://schemas.microsoft.com/office/word/2020/wordml/sdtdatahash" xmlns:w16se="http://schemas.microsoft.com/office/word/2015/wordml/symex" xmlns:wpg="http://schemas.microsoft.com/office/word/2010/wordprocessingGroup" xmlns:wpi="http://schemas.microsoft.com/office/word/2010/wordprocessingInk" xmlns:wne="http://schemas.microsoft.com/office/word/2006/wordml" xmlns:wps="http://schemas.microsoft.com/office/word/2010/wordprocessingShape" mc:Ignorable="w14 w15 w16se w16cid w16 w16cex w16sdtdh wp14">
   <w:sdt>
     <w:sdtPr>
       <w:id w:val="-745724627"/>
@@ -1626,7 +1589,7 @@
 </file>
 
 <file path=word/footnotes.xml><?xml version="1.0" encoding="utf-8"?>
-<w:footnotes xmlns:wpc="http://schemas.microsoft.com/office/word/2010/wordprocessingCanvas" xmlns:cx="http://schemas.microsoft.com/office/drawing/2014/chartex" xmlns:cx1="http://schemas.microsoft.com/office/drawing/2015/9/8/chartex" xmlns:cx2="http://schemas.microsoft.com/office/drawing/2015/10/21/chartex" xmlns:cx3="http://schemas.microsoft.com/office/drawing/2016/5/9/chartex" xmlns:cx4="http://schemas.microsoft.com/office/drawing/2016/5/10/chartex" xmlns:cx5="http://schemas.microsoft.com/office/drawing/2016/5/11/chartex" xmlns:cx6="http://schemas.microsoft.com/office/drawing/2016/5/12/chartex" xmlns:cx7="http://schemas.microsoft.com/office/drawing/2016/5/13/chartex" xmlns:cx8="http://schemas.microsoft.com/office/drawing/2016/5/14/chartex" xmlns:mc="http://schemas.openxmlformats.org/markup-compatibility/2006" xmlns:aink="http://schemas.microsoft.com/office/drawing/2016/ink" xmlns:am3d="http://schemas.microsoft.com/office/drawing/2017/model3d" xmlns:o="urn:schemas-microsoft-com:office:office" xmlns:oel="http://schemas.microsoft.com/office/2019/extlst" xmlns:r="http://schemas.openxmlformats.org/officeDocument/2006/relationships" xmlns:m="http://schemas.openxmlformats.org/officeDocument/2006/math" xmlns:v="urn:schemas-microsoft-com:vml" xmlns:wp14="http://schemas.microsoft.com/office/word/2010/wordprocessingDrawing" xmlns:wp="http://schemas.openxmlformats.org/drawingml/2006/wordprocessingDrawing" xmlns:w10="urn:schemas-microsoft-com:office:word" xmlns:w="http://schemas.openxmlformats.org/wordprocessingml/2006/main" xmlns:w14="http://schemas.microsoft.com/office/word/2010/wordml" xmlns:w15="http://schemas.microsoft.com/office/word/2012/wordml" xmlns:w16cex="http://schemas.microsoft.com/office/word/2018/wordml/cex" xmlns:w16cid="http://schemas.microsoft.com/office/word/2016/wordml/cid" xmlns:w16="http://schemas.microsoft.com/office/word/2018/wordml" xmlns:w16sdtdh="http://schemas.microsoft.com/office/word/2020/wordml/sdtdatahash" xmlns:w16se="http://schemas.microsoft.com/office/word/2015/wordml/symex" xmlns:wpg="http://schemas.microsoft.com/office/word/2010/wordprocessingGroup" xmlns:wpi="http://schemas.microsoft.com/office/word/2010/wordprocessingInk" xmlns:wne="http://schemas.microsoft.com/office/word/2006/wordml" xmlns:wps="http://schemas.microsoft.com/office/word/2010/wordprocessingShape" mc:Ignorable="w14 w15 w16se w16cid w16 w16cex w16sdtdh wp14">
+<w:footnotes xmlns:wpc="http://schemas.microsoft.com/office/word/2010/wordprocessingCanvas" xmlns:cx="http://schemas.microsoft.com/office/drawing/2014/chartex" xmlns:cx1="http://schemas.microsoft.com/office/drawing/2015/9/8/chartex" xmlns:cx2="http://schemas.microsoft.com/office/drawing/2015/10/21/chartex" xmlns:cx3="http://schemas.microsoft.com/office/drawing/2016/5/9/chartex" xmlns:cx4="http://schemas.microsoft.com/office/drawing/2016/5/10/chartex" xmlns:cx5="http://schemas.microsoft.com/office/drawing/2016/5/11/chartex" xmlns:cx6="http://schemas.microsoft.com/office/drawing/2016/5/12/chartex" xmlns:cx7="http://schemas.microsoft.com/office/drawing/2016/5/13/chartex" xmlns:cx8="http://schemas.microsoft.com/office/drawing/2016/5/14/chartex" xmlns:mc="http://schemas.openxmlformats.org/markup-compatibility/2006" xmlns:aink="http://schemas.microsoft.com/office/drawing/2016/ink" xmlns:am3d="http://schemas.microsoft.com/office/drawing/2017/model3d" xmlns:o="urn:schemas-microsoft-com:office:office" xmlns:oel="http://schemas.microsoft.com/office/2019/extlst" xmlns:r="http://schemas.openxmlformats.org/officeDocument/2006/relationships" xmlns:m="http://schemas.openxmlformats.org/officeDocument/2006/math" xmlns:v="urn:schemas-microsoft-com:vml" xmlns:wp14="http://schemas.microsoft.com/office/word/2010/wordprocessingDrawing" xmlns:wp="http://schemas.openxmlformats.org/drawingml/2006/wordprocessingDrawing" xmlns:w10="urn:schemas-microsoft-com:office:word" xmlns:w="http://schemas.openxmlformats.org/wordprocessingml/2006/main" xmlns:w14="http://schemas.microsoft.com/office/word/2010/wordml" xmlns:w15="http://schemas.microsoft.com/office/word/2012/wordml" xmlns:w16cex="http://schemas.microsoft.com/office/word/2018/wordml/cex" xmlns:w16cid="http://schemas.microsoft.com/office/word/2016/wordml/cid" xmlns:w16="http://schemas.microsoft.com/office/word/2018/wordml" xmlns:w16du="http://schemas.microsoft.com/office/word/2023/wordml/word16du" xmlns:w16sdtdh="http://schemas.microsoft.com/office/word/2020/wordml/sdtdatahash" xmlns:w16se="http://schemas.microsoft.com/office/word/2015/wordml/symex" xmlns:wpg="http://schemas.microsoft.com/office/word/2010/wordprocessingGroup" xmlns:wpi="http://schemas.microsoft.com/office/word/2010/wordprocessingInk" xmlns:wne="http://schemas.microsoft.com/office/word/2006/wordml" xmlns:wps="http://schemas.microsoft.com/office/word/2010/wordprocessingShape" mc:Ignorable="w14 w15 w16se w16cid w16 w16cex w16sdtdh wp14">
   <w:footnote w:type="separator" w:id="-1">
     <w:p>
       <w:pPr>
@@ -1651,7 +1614,7 @@
 </file>
 
 <file path=word/header1.xml><?xml version="1.0" encoding="utf-8"?>
-<w:hdr xmlns:wpc="http://schemas.microsoft.com/office/word/2010/wordprocessingCanvas" xmlns:cx="http://schemas.microsoft.com/office/drawing/2014/chartex" xmlns:cx1="http://schemas.microsoft.com/office/drawing/2015/9/8/chartex" xmlns:cx2="http://schemas.microsoft.com/office/drawing/2015/10/21/chartex" xmlns:cx3="http://schemas.microsoft.com/office/drawing/2016/5/9/chartex" xmlns:cx4="http://schemas.microsoft.com/office/drawing/2016/5/10/chartex" xmlns:cx5="http://schemas.microsoft.com/office/drawing/2016/5/11/chartex" xmlns:cx6="http://schemas.microsoft.com/office/drawing/2016/5/12/chartex" xmlns:cx7="http://schemas.microsoft.com/office/drawing/2016/5/13/chartex" xmlns:cx8="http://schemas.microsoft.com/office/drawing/2016/5/14/chartex" xmlns:mc="http://schemas.openxmlformats.org/markup-compatibility/2006" xmlns:aink="http://schemas.microsoft.com/office/drawing/2016/ink" xmlns:am3d="http://schemas.microsoft.com/office/drawing/2017/model3d" xmlns:o="urn:schemas-microsoft-com:office:office" xmlns:oel="http://schemas.microsoft.com/office/2019/extlst" xmlns:r="http://schemas.openxmlformats.org/officeDocument/2006/relationships" xmlns:m="http://schemas.openxmlformats.org/officeDocument/2006/math" xmlns:v="urn:schemas-microsoft-com:vml" xmlns:wp14="http://schemas.microsoft.com/office/word/2010/wordprocessingDrawing" xmlns:wp="http://schemas.openxmlformats.org/drawingml/2006/wordprocessingDrawing" xmlns:w10="urn:schemas-microsoft-com:office:word" xmlns:w="http://schemas.openxmlformats.org/wordprocessingml/2006/main" xmlns:w14="http://schemas.microsoft.com/office/word/2010/wordml" xmlns:w15="http://schemas.microsoft.com/office/word/2012/wordml" xmlns:w16cex="http://schemas.microsoft.com/office/word/2018/wordml/cex" xmlns:w16cid="http://schemas.microsoft.com/office/word/2016/wordml/cid" xmlns:w16="http://schemas.microsoft.com/office/word/2018/wordml" xmlns:w16sdtdh="http://schemas.microsoft.com/office/word/2020/wordml/sdtdatahash" xmlns:w16se="http://schemas.microsoft.com/office/word/2015/wordml/symex" xmlns:wpg="http://schemas.microsoft.com/office/word/2010/wordprocessingGroup" xmlns:wpi="http://schemas.microsoft.com/office/word/2010/wordprocessingInk" xmlns:wne="http://schemas.microsoft.com/office/word/2006/wordml" xmlns:wps="http://schemas.microsoft.com/office/word/2010/wordprocessingShape" mc:Ignorable="w14 w15 w16se w16cid w16 w16cex w16sdtdh wp14">
+<w:hdr xmlns:wpc="http://schemas.microsoft.com/office/word/2010/wordprocessingCanvas" xmlns:cx="http://schemas.microsoft.com/office/drawing/2014/chartex" xmlns:cx1="http://schemas.microsoft.com/office/drawing/2015/9/8/chartex" xmlns:cx2="http://schemas.microsoft.com/office/drawing/2015/10/21/chartex" xmlns:cx3="http://schemas.microsoft.com/office/drawing/2016/5/9/chartex" xmlns:cx4="http://schemas.microsoft.com/office/drawing/2016/5/10/chartex" xmlns:cx5="http://schemas.microsoft.com/office/drawing/2016/5/11/chartex" xmlns:cx6="http://schemas.microsoft.com/office/drawing/2016/5/12/chartex" xmlns:cx7="http://schemas.microsoft.com/office/drawing/2016/5/13/chartex" xmlns:cx8="http://schemas.microsoft.com/office/drawing/2016/5/14/chartex" xmlns:mc="http://schemas.openxmlformats.org/markup-compatibility/2006" xmlns:aink="http://schemas.microsoft.com/office/drawing/2016/ink" xmlns:am3d="http://schemas.microsoft.com/office/drawing/2017/model3d" xmlns:o="urn:schemas-microsoft-com:office:office" xmlns:oel="http://schemas.microsoft.com/office/2019/extlst" xmlns:r="http://schemas.openxmlformats.org/officeDocument/2006/relationships" xmlns:m="http://schemas.openxmlformats.org/officeDocument/2006/math" xmlns:v="urn:schemas-microsoft-com:vml" xmlns:wp14="http://schemas.microsoft.com/office/word/2010/wordprocessingDrawing" xmlns:wp="http://schemas.openxmlformats.org/drawingml/2006/wordprocessingDrawing" xmlns:w10="urn:schemas-microsoft-com:office:word" xmlns:w="http://schemas.openxmlformats.org/wordprocessingml/2006/main" xmlns:w14="http://schemas.microsoft.com/office/word/2010/wordml" xmlns:w15="http://schemas.microsoft.com/office/word/2012/wordml" xmlns:w16cex="http://schemas.microsoft.com/office/word/2018/wordml/cex" xmlns:w16cid="http://schemas.microsoft.com/office/word/2016/wordml/cid" xmlns:w16="http://schemas.microsoft.com/office/word/2018/wordml" xmlns:w16du="http://schemas.microsoft.com/office/word/2023/wordml/word16du" xmlns:w16sdtdh="http://schemas.microsoft.com/office/word/2020/wordml/sdtdatahash" xmlns:w16se="http://schemas.microsoft.com/office/word/2015/wordml/symex" xmlns:wpg="http://schemas.microsoft.com/office/word/2010/wordprocessingGroup" xmlns:wpi="http://schemas.microsoft.com/office/word/2010/wordprocessingInk" xmlns:wne="http://schemas.microsoft.com/office/word/2006/wordml" xmlns:wps="http://schemas.microsoft.com/office/word/2010/wordprocessingShape" mc:Ignorable="w14 w15 w16se w16cid w16 w16cex w16sdtdh wp14">
   <w:p>
     <w:pPr>
       <w:rPr>
@@ -1725,7 +1688,7 @@
 </file>
 
 <file path=word/numbering.xml><?xml version="1.0" encoding="utf-8"?>
-<w:numbering xmlns:wpc="http://schemas.microsoft.com/office/word/2010/wordprocessingCanvas" xmlns:cx="http://schemas.microsoft.com/office/drawing/2014/chartex" xmlns:cx1="http://schemas.microsoft.com/office/drawing/2015/9/8/chartex" xmlns:cx2="http://schemas.microsoft.com/office/drawing/2015/10/21/chartex" xmlns:cx3="http://schemas.microsoft.com/office/drawing/2016/5/9/chartex" xmlns:cx4="http://schemas.microsoft.com/office/drawing/2016/5/10/chartex" xmlns:cx5="http://schemas.microsoft.com/office/drawing/2016/5/11/chartex" xmlns:cx6="http://schemas.microsoft.com/office/drawing/2016/5/12/chartex" xmlns:cx7="http://schemas.microsoft.com/office/drawing/2016/5/13/chartex" xmlns:cx8="http://schemas.microsoft.com/office/drawing/2016/5/14/chartex" xmlns:mc="http://schemas.openxmlformats.org/markup-compatibility/2006" xmlns:aink="http://schemas.microsoft.com/office/drawing/2016/ink" xmlns:am3d="http://schemas.microsoft.com/office/drawing/2017/model3d" xmlns:o="urn:schemas-microsoft-com:office:office" xmlns:oel="http://schemas.microsoft.com/office/2019/extlst" xmlns:r="http://schemas.openxmlformats.org/officeDocument/2006/relationships" xmlns:m="http://schemas.openxmlformats.org/officeDocument/2006/math" xmlns:v="urn:schemas-microsoft-com:vml" xmlns:wp14="http://schemas.microsoft.com/office/word/2010/wordprocessingDrawing" xmlns:wp="http://schemas.openxmlformats.org/drawingml/2006/wordprocessingDrawing" xmlns:w10="urn:schemas-microsoft-com:office:word" xmlns:w="http://schemas.openxmlformats.org/wordprocessingml/2006/main" xmlns:w14="http://schemas.microsoft.com/office/word/2010/wordml" xmlns:w15="http://schemas.microsoft.com/office/word/2012/wordml" xmlns:w16cex="http://schemas.microsoft.com/office/word/2018/wordml/cex" xmlns:w16cid="http://schemas.microsoft.com/office/word/2016/wordml/cid" xmlns:w16="http://schemas.microsoft.com/office/word/2018/wordml" xmlns:w16sdtdh="http://schemas.microsoft.com/office/word/2020/wordml/sdtdatahash" xmlns:w16se="http://schemas.microsoft.com/office/word/2015/wordml/symex" xmlns:wpg="http://schemas.microsoft.com/office/word/2010/wordprocessingGroup" xmlns:wpi="http://schemas.microsoft.com/office/word/2010/wordprocessingInk" xmlns:wne="http://schemas.microsoft.com/office/word/2006/wordml" xmlns:wps="http://schemas.microsoft.com/office/word/2010/wordprocessingShape" mc:Ignorable="w14 w15 w16se w16cid w16 w16cex w16sdtdh wp14">
+<w:numbering xmlns:wpc="http://schemas.microsoft.com/office/word/2010/wordprocessingCanvas" xmlns:cx="http://schemas.microsoft.com/office/drawing/2014/chartex" xmlns:cx1="http://schemas.microsoft.com/office/drawing/2015/9/8/chartex" xmlns:cx2="http://schemas.microsoft.com/office/drawing/2015/10/21/chartex" xmlns:cx3="http://schemas.microsoft.com/office/drawing/2016/5/9/chartex" xmlns:cx4="http://schemas.microsoft.com/office/drawing/2016/5/10/chartex" xmlns:cx5="http://schemas.microsoft.com/office/drawing/2016/5/11/chartex" xmlns:cx6="http://schemas.microsoft.com/office/drawing/2016/5/12/chartex" xmlns:cx7="http://schemas.microsoft.com/office/drawing/2016/5/13/chartex" xmlns:cx8="http://schemas.microsoft.com/office/drawing/2016/5/14/chartex" xmlns:mc="http://schemas.openxmlformats.org/markup-compatibility/2006" xmlns:aink="http://schemas.microsoft.com/office/drawing/2016/ink" xmlns:am3d="http://schemas.microsoft.com/office/drawing/2017/model3d" xmlns:o="urn:schemas-microsoft-com:office:office" xmlns:oel="http://schemas.microsoft.com/office/2019/extlst" xmlns:r="http://schemas.openxmlformats.org/officeDocument/2006/relationships" xmlns:m="http://schemas.openxmlformats.org/officeDocument/2006/math" xmlns:v="urn:schemas-microsoft-com:vml" xmlns:wp14="http://schemas.microsoft.com/office/word/2010/wordprocessingDrawing" xmlns:wp="http://schemas.openxmlformats.org/drawingml/2006/wordprocessingDrawing" xmlns:w10="urn:schemas-microsoft-com:office:word" xmlns:w="http://schemas.openxmlformats.org/wordprocessingml/2006/main" xmlns:w14="http://schemas.microsoft.com/office/word/2010/wordml" xmlns:w15="http://schemas.microsoft.com/office/word/2012/wordml" xmlns:w16cex="http://schemas.microsoft.com/office/word/2018/wordml/cex" xmlns:w16cid="http://schemas.microsoft.com/office/word/2016/wordml/cid" xmlns:w16="http://schemas.microsoft.com/office/word/2018/wordml" xmlns:w16du="http://schemas.microsoft.com/office/word/2023/wordml/word16du" xmlns:w16sdtdh="http://schemas.microsoft.com/office/word/2020/wordml/sdtdatahash" xmlns:w16se="http://schemas.microsoft.com/office/word/2015/wordml/symex" xmlns:wpg="http://schemas.microsoft.com/office/word/2010/wordprocessingGroup" xmlns:wpi="http://schemas.microsoft.com/office/word/2010/wordprocessingInk" xmlns:wne="http://schemas.microsoft.com/office/word/2006/wordml" xmlns:wps="http://schemas.microsoft.com/office/word/2010/wordprocessingShape" mc:Ignorable="w14 w15 w16se w16cid w16 w16cex w16sdtdh wp14">
   <w:abstractNum w:abstractNumId="0" w15:restartNumberingAfterBreak="0">
     <w:nsid w:val="14000126"/>
     <w:multiLevelType w:val="hybridMultilevel"/>

</xml_diff>